<commit_message>
Alterando o artefato 20
</commit_message>
<xml_diff>
--- a/20. Modelo Conceitual do negócio.docx
+++ b/20. Modelo Conceitual do negócio.docx
@@ -43,9 +43,9 @@
         </w:rPr>
         <w:drawing>
           <wp:inline distB="114300" distT="114300" distL="114300" distR="114300">
-            <wp:extent cx="4565041" cy="3666173"/>
+            <wp:extent cx="3543300" cy="3086100"/>
             <wp:effectExtent b="0" l="0" r="0" t="0"/>
-            <wp:docPr id="2" name="image1.png"/>
+            <wp:docPr id="1" name="image1.png"/>
             <a:graphic>
               <a:graphicData uri="http://schemas.openxmlformats.org/drawingml/2006/picture">
                 <pic:pic>
@@ -54,7 +54,7 @@
                     <pic:cNvPicPr preferRelativeResize="0"/>
                   </pic:nvPicPr>
                   <pic:blipFill>
-                    <a:blip r:embed="rId7"/>
+                    <a:blip r:embed="rId6"/>
                     <a:srcRect b="0" l="0" r="0" t="0"/>
                     <a:stretch>
                       <a:fillRect/>
@@ -63,7 +63,7 @@
                   <pic:spPr>
                     <a:xfrm>
                       <a:off x="0" y="0"/>
-                      <a:ext cx="4565041" cy="3666173"/>
+                      <a:ext cx="3543300" cy="3086100"/>
                     </a:xfrm>
                     <a:prstGeom prst="rect"/>
                     <a:ln/>
@@ -217,80 +217,6 @@
       <w:b w:val="1"/>
       <w:sz w:val="72"/>
       <w:szCs w:val="72"/>
-    </w:rPr>
-  </w:style>
-  <w:style w:type="paragraph" w:styleId="Normal">
-    <w:name w:val="Normal"/>
-    <w:qFormat w:val="1"/>
-    <w:pPr>
-      <w:widowControl w:val="1"/>
-      <w:bidi w:val="0"/>
-    </w:pPr>
-    <w:rPr>
-      <w:rFonts w:ascii="Liberation Serif" w:cs="Lohit Devanagari" w:eastAsia="Noto Serif CJK SC" w:hAnsi="Liberation Serif"/>
-      <w:color w:val="auto"/>
-      <w:kern w:val="2"/>
-      <w:sz w:val="24"/>
-      <w:szCs w:val="24"/>
-      <w:lang w:bidi="hi-IN" w:eastAsia="zh-CN" w:val="pt-BR"/>
-    </w:rPr>
-  </w:style>
-  <w:style w:type="paragraph" w:styleId="Ttulo">
-    <w:name w:val="Título"/>
-    <w:basedOn w:val="Normal"/>
-    <w:next w:val="Corpodotexto"/>
-    <w:qFormat w:val="1"/>
-    <w:pPr>
-      <w:keepNext w:val="1"/>
-      <w:spacing w:after="120" w:before="240"/>
-    </w:pPr>
-    <w:rPr>
-      <w:rFonts w:ascii="Liberation Sans" w:cs="Lohit Devanagari" w:eastAsia="Noto Sans CJK SC" w:hAnsi="Liberation Sans"/>
-      <w:sz w:val="28"/>
-      <w:szCs w:val="28"/>
-    </w:rPr>
-  </w:style>
-  <w:style w:type="paragraph" w:styleId="Corpodotexto">
-    <w:name w:val="Body Text"/>
-    <w:basedOn w:val="Normal"/>
-    <w:pPr>
-      <w:spacing w:after="140" w:before="0" w:line="276" w:lineRule="auto"/>
-    </w:pPr>
-    <w:rPr/>
-  </w:style>
-  <w:style w:type="paragraph" w:styleId="Lista">
-    <w:name w:val="List"/>
-    <w:basedOn w:val="Corpodotexto"/>
-    <w:pPr/>
-    <w:rPr>
-      <w:rFonts w:cs="Lohit Devanagari"/>
-    </w:rPr>
-  </w:style>
-  <w:style w:type="paragraph" w:styleId="Legenda">
-    <w:name w:val="Caption"/>
-    <w:basedOn w:val="Normal"/>
-    <w:qFormat w:val="1"/>
-    <w:pPr>
-      <w:suppressLineNumbers w:val="1"/>
-      <w:spacing w:after="120" w:before="120"/>
-    </w:pPr>
-    <w:rPr>
-      <w:rFonts w:cs="Lohit Devanagari"/>
-      <w:i w:val="1"/>
-      <w:iCs w:val="1"/>
-      <w:sz w:val="24"/>
-      <w:szCs w:val="24"/>
-    </w:rPr>
-  </w:style>
-  <w:style w:type="paragraph" w:styleId="Ndice">
-    <w:name w:val="Índice"/>
-    <w:basedOn w:val="Normal"/>
-    <w:qFormat w:val="1"/>
-    <w:pPr>
-      <w:suppressLineNumbers w:val="1"/>
-    </w:pPr>
-    <w:rPr>
-      <w:rFonts w:cs="Lohit Devanagari"/>
     </w:rPr>
   </w:style>
   <w:style w:type="paragraph" w:styleId="Subtitle">
@@ -631,19 +557,4 @@
   </a:objectDefaults>
   <a:extraClrSchemeLst/>
 </a:theme>
-</file>
-
-<file path=customXML/item1.xml><?xml version="1.0" encoding="utf-8"?>
-<go:gDocsCustomXmlDataStorage xmlns:go="http://customooxmlschemas.google.com/" xmlns:r="http://schemas.openxmlformats.org/officeDocument/2006/relationships">
-  <go:docsCustomData xmlns:go="http://customooxmlschemas.google.com/" roundtripDataSignature="AMtx7mhsD7weRJEs8GRc7GK07FWxGjz9gg==">AMUW2mU51iNXkyuqTXcX43Bn1/GNrOu3jBYe8RvskO/lO3xtvy+BY4bybEOWVcmyByQBDSSdCbkNNTgYCJMsl0fc+IZ9GbJD6oKxwO5XSbG887HIf2gm0Bc=</go:docsCustomData>
-</go:gDocsCustomXmlDataStorage>
-</file>
-
-<file path=customXML/itemProps1.xml><?xml version="1.0" encoding="utf-8"?>
-<ds:datastoreItem xmlns:ds="http://schemas.openxmlformats.org/officeDocument/2006/customXml" ds:itemID="{11111111-1234-1234-1234-123412341234}">
-  <ds:schemaRefs>
-    <ds:schemaRef ds:uri="http://schemas.openxmlformats.org/officeDocument/2006/relationships"/>
-    <ds:schemaRef ds:uri="http://customooxmlschemas.google.com/"/>
-  </ds:schemaRefs>
-</ds:datastoreItem>
 </file>
</xml_diff>